<commit_message>
Accepteret rettelser efter review
</commit_message>
<xml_diff>
--- a/Rapport/Valg af repository pattern.docx
+++ b/Rapport/Valg af repository pattern.docx
@@ -30,27 +30,21 @@
       <w:r>
         <w:t xml:space="preserve"> pattern er et abstraktionslag til databasen for at simplificere koden. Da patternet giver et ekstra abstraktionslag</w:t>
       </w:r>
-      <w:ins w:id="0" w:author="Mette Grønbech" w:date="2016-05-02T09:51:00Z">
-        <w:r>
-          <w:t>,</w:t>
-        </w:r>
-      </w:ins>
+      <w:r>
+        <w:t>,</w:t>
+      </w:r>
       <w:r>
         <w:t xml:space="preserve"> kan det benytte</w:t>
       </w:r>
-      <w:ins w:id="1" w:author="Mette Grønbech" w:date="2016-05-02T09:41:00Z">
-        <w:r>
-          <w:t>s</w:t>
-        </w:r>
-      </w:ins>
+      <w:r>
+        <w:t>s</w:t>
+      </w:r>
       <w:r>
         <w:t xml:space="preserve"> på alle databaser</w:t>
       </w:r>
-      <w:ins w:id="2" w:author="Mette Grønbech" w:date="2016-05-02T09:51:00Z">
-        <w:r>
-          <w:t>,</w:t>
-        </w:r>
-      </w:ins>
+      <w:r>
+        <w:t>,</w:t>
+      </w:r>
       <w:r>
         <w:t xml:space="preserve"> selv om de bruger </w:t>
       </w:r>
@@ -65,39 +59,55 @@
       <w:r>
         <w:t>Framework</w:t>
       </w:r>
-      <w:ins w:id="3" w:author="Mette Grønbech" w:date="2016-05-02T09:41:00Z">
-        <w:r>
-          <w:t>,</w:t>
-        </w:r>
-      </w:ins>
-      <w:del w:id="4" w:author="Mette Grønbech" w:date="2016-05-02T09:41:00Z">
-        <w:r>
-          <w:delText xml:space="preserve"> eller</w:delText>
-        </w:r>
-      </w:del>
-      <w:r>
-        <w:t xml:space="preserve"> ADO.NET</w:t>
-      </w:r>
-      <w:del w:id="5" w:author="Mette Grønbech" w:date="2016-05-02T09:51:00Z">
-        <w:r>
-          <w:delText>,</w:delText>
-        </w:r>
-      </w:del>
-      <w:r>
-        <w:t xml:space="preserve"> el</w:t>
-      </w:r>
-      <w:ins w:id="6" w:author="Mette Grønbech" w:date="2016-05-02T09:51:00Z">
-        <w:r>
-          <w:t>ler</w:t>
-        </w:r>
-      </w:ins>
-      <w:del w:id="7" w:author="Mette Grønbech" w:date="2016-05-02T09:51:00Z">
-        <w:r>
-          <w:delText>.</w:delText>
-        </w:r>
-      </w:del>
-      <w:r>
-        <w:t xml:space="preserve"> lignende, da BLL kalder metoder gennem interfaces. Derudover giver </w:t>
+      <w:r>
+        <w:t>,</w:t>
+      </w:r>
+      <w:r>
+        <w:t xml:space="preserve"> ADO.NET el</w:t>
+      </w:r>
+      <w:r>
+        <w:t>ler</w:t>
+      </w:r>
+      <w:r>
+        <w:t xml:space="preserve"> lignende, da </w:t>
+      </w:r>
+      <w:proofErr w:type="spellStart"/>
+      <w:r>
+        <w:t>Buisness</w:t>
+      </w:r>
+      <w:proofErr w:type="spellEnd"/>
+      <w:r>
+        <w:t xml:space="preserve"> </w:t>
+      </w:r>
+      <w:proofErr w:type="spellStart"/>
+      <w:r>
+        <w:t>logic</w:t>
+      </w:r>
+      <w:proofErr w:type="spellEnd"/>
+      <w:r>
+        <w:t xml:space="preserve"> </w:t>
+      </w:r>
+      <w:proofErr w:type="spellStart"/>
+      <w:r>
+        <w:t>layer</w:t>
+      </w:r>
+      <w:proofErr w:type="spellEnd"/>
+      <w:r>
+        <w:t xml:space="preserve"> </w:t>
+      </w:r>
+      <w:bookmarkStart w:id="0" w:name="_GoBack"/>
+      <w:bookmarkEnd w:id="0"/>
+      <w:r>
+        <w:t>(</w:t>
+      </w:r>
+      <w:r>
+        <w:t>BLL</w:t>
+      </w:r>
+      <w:r>
+        <w:t>)</w:t>
+      </w:r>
+      <w:r>
+        <w:t xml:space="preserve"> kalder metoder gennem interfaces. Derudover giver </w:t>
       </w:r>
       <w:proofErr w:type="spellStart"/>
       <w:r>
@@ -105,21 +115,11 @@
       </w:r>
       <w:proofErr w:type="spellEnd"/>
       <w:r>
-        <w:t xml:space="preserve"> pattern mulighed for at unit teste BLL i stedet for at integrations</w:t>
-      </w:r>
-      <w:del w:id="8" w:author="Mette Grønbech" w:date="2016-05-02T09:46:00Z">
-        <w:r>
-          <w:delText xml:space="preserve"> </w:delText>
-        </w:r>
-      </w:del>
-      <w:r>
-        <w:t>teste det, netop på grund af det abstraktionslag som</w:t>
-      </w:r>
-      <w:ins w:id="9" w:author="Mette Grønbech" w:date="2016-05-02T09:46:00Z">
-        <w:r>
-          <w:t xml:space="preserve"> kan</w:t>
-        </w:r>
-      </w:ins>
+        <w:t xml:space="preserve"> pattern mulighed for at unit teste BLL i stedet for at integrationsteste det, netop på grund af det abstraktionslag som</w:t>
+      </w:r>
+      <w:r>
+        <w:t xml:space="preserve"> kan</w:t>
+      </w:r>
       <w:r>
         <w:t xml:space="preserve"> </w:t>
       </w:r>
@@ -133,19 +133,12 @@
       </w:r>
     </w:p>
     <w:p>
-      <w:pPr>
-        <w:rPr>
-          <w:del w:id="10" w:author="Mette Grønbech" w:date="2016-05-02T09:46:00Z"/>
-        </w:rPr>
-      </w:pPr>
       <w:r>
         <w:t>Der blev</w:t>
       </w:r>
-      <w:ins w:id="11" w:author="Mette Grønbech" w:date="2016-05-02T09:49:00Z">
-        <w:r>
-          <w:t xml:space="preserve"> af disse grunde</w:t>
-        </w:r>
-      </w:ins>
+      <w:r>
+        <w:t xml:space="preserve"> af disse grunde</w:t>
+      </w:r>
       <w:r>
         <w:t xml:space="preserve"> valgt at implementere et </w:t>
       </w:r>
@@ -157,69 +150,42 @@
       <w:r>
         <w:t xml:space="preserve"> pattern i </w:t>
       </w:r>
-      <w:del w:id="12" w:author="Mette Grønbech" w:date="2016-05-02T09:46:00Z">
-        <w:r>
-          <w:delText>p</w:delText>
-        </w:r>
-      </w:del>
-      <w:ins w:id="13" w:author="Mette Grønbech" w:date="2016-05-02T09:46:00Z">
-        <w:r>
-          <w:t>P</w:t>
-        </w:r>
-      </w:ins>
+      <w:r>
+        <w:t>P</w:t>
+      </w:r>
       <w:r>
         <w:t>ristjek220</w:t>
       </w:r>
-      <w:ins w:id="14" w:author="Mette Grønbech" w:date="2016-05-02T09:51:00Z">
-        <w:r>
-          <w:t>,</w:t>
-        </w:r>
-      </w:ins>
+      <w:r>
+        <w:t>,</w:t>
+      </w:r>
       <w:r>
         <w:t xml:space="preserve"> </w:t>
       </w:r>
-      <w:del w:id="15" w:author="Mette Grønbech" w:date="2016-05-02T09:50:00Z">
-        <w:r>
-          <w:delText>for at kunne</w:delText>
-        </w:r>
-      </w:del>
-      <w:ins w:id="16" w:author="Mette Grønbech" w:date="2016-05-02T09:50:00Z">
-        <w:r>
-          <w:t>så det netop er muligt at</w:t>
-        </w:r>
-      </w:ins>
+      <w:r>
+        <w:t>så det netop er muligt at</w:t>
+      </w:r>
       <w:r>
         <w:t xml:space="preserve"> unit teste programmets BLL. </w:t>
       </w:r>
       <w:r>
         <w:t>Repository patternets abstraktionslag giver</w:t>
       </w:r>
-      <w:ins w:id="17" w:author="Mette Grønbech" w:date="2016-05-02T09:50:00Z">
-        <w:r>
-          <w:t xml:space="preserve"> dermed</w:t>
-        </w:r>
-      </w:ins>
+      <w:r>
+        <w:t xml:space="preserve"> dermed</w:t>
+      </w:r>
       <w:r>
         <w:t xml:space="preserve"> også </w:t>
       </w:r>
-      <w:del w:id="18" w:author="Mette Grønbech" w:date="2016-05-02T09:46:00Z">
-        <w:r>
-          <w:delText>p</w:delText>
-        </w:r>
-      </w:del>
-      <w:ins w:id="19" w:author="Mette Grønbech" w:date="2016-05-02T09:46:00Z">
-        <w:r>
-          <w:t>P</w:t>
-        </w:r>
-      </w:ins>
+      <w:r>
+        <w:t>P</w:t>
+      </w:r>
       <w:r>
         <w:t>ristjek220 mulighed for at kunne benytte sig af databaser</w:t>
       </w:r>
-      <w:ins w:id="20" w:author="Mette Grønbech" w:date="2016-05-02T09:54:00Z">
-        <w:r>
-          <w:t>,</w:t>
-        </w:r>
-      </w:ins>
+      <w:r>
+        <w:t>,</w:t>
+      </w:r>
       <w:r>
         <w:t xml:space="preserve"> som ikke bruger </w:t>
       </w:r>
@@ -231,48 +197,27 @@
       <w:r>
         <w:t xml:space="preserve"> Framework</w:t>
       </w:r>
-      <w:del w:id="21" w:author="Mette Grønbech" w:date="2016-05-02T09:56:00Z">
-        <w:r>
-          <w:delText>,</w:delText>
-        </w:r>
-      </w:del>
-      <w:ins w:id="22" w:author="Mette Grønbech" w:date="2016-05-02T09:56:00Z">
-        <w:r>
-          <w:t>.</w:t>
-        </w:r>
-      </w:ins>
+      <w:r>
+        <w:t>.</w:t>
+      </w:r>
       <w:r>
         <w:t xml:space="preserve"> </w:t>
       </w:r>
-      <w:del w:id="23" w:author="Mette Grønbech" w:date="2016-05-02T09:56:00Z">
-        <w:r>
-          <w:delText xml:space="preserve">så </w:delText>
-        </w:r>
-      </w:del>
-      <w:ins w:id="24" w:author="Mette Grønbech" w:date="2016-05-02T09:56:00Z">
-        <w:r>
-          <w:t>S</w:t>
-        </w:r>
-        <w:r>
-          <w:t xml:space="preserve">å </w:t>
-        </w:r>
-      </w:ins>
+      <w:r>
+        <w:t xml:space="preserve">Så </w:t>
+      </w:r>
       <w:r>
         <w:t>hvis der i fremtiden skulle blive udarbejdet noget nyere og bedre</w:t>
       </w:r>
-      <w:ins w:id="25" w:author="Mette Grønbech" w:date="2016-05-02T09:54:00Z">
-        <w:r>
-          <w:t>,</w:t>
-        </w:r>
-      </w:ins>
+      <w:r>
+        <w:t>,</w:t>
+      </w:r>
       <w:r>
         <w:t xml:space="preserve"> eller der bare bliver besluttet</w:t>
       </w:r>
-      <w:ins w:id="26" w:author="Mette Grønbech" w:date="2016-05-02T09:54:00Z">
-        <w:r>
-          <w:t>,</w:t>
-        </w:r>
-      </w:ins>
+      <w:r>
+        <w:t>,</w:t>
+      </w:r>
       <w:r>
         <w:t xml:space="preserve"> at det ikke skal køre på </w:t>
       </w:r>
@@ -292,23 +237,12 @@
       <w:r>
         <w:t xml:space="preserve"> længere</w:t>
       </w:r>
-      <w:ins w:id="27" w:author="Mette Grønbech" w:date="2016-05-02T09:54:00Z">
-        <w:r>
-          <w:t>,</w:t>
-        </w:r>
-      </w:ins>
+      <w:r>
+        <w:t>,</w:t>
+      </w:r>
       <w:r>
         <w:t xml:space="preserve"> så kan programmet nemt skiftes over.</w:t>
       </w:r>
-      <w:bookmarkStart w:id="28" w:name="_GoBack"/>
-      <w:bookmarkEnd w:id="28"/>
-    </w:p>
-    <w:p>
-      <w:del w:id="29" w:author="Mette Grønbech" w:date="2016-05-02T09:46:00Z">
-        <w:r>
-          <w:delText xml:space="preserve"> </w:delText>
-        </w:r>
-      </w:del>
     </w:p>
     <w:sectPr>
       <w:pgSz w:w="11906" w:h="16838"/>
@@ -318,14 +252,6 @@
     </w:sectPr>
   </w:body>
 </w:document>
-</file>
-
-<file path=word/people.xml><?xml version="1.0" encoding="utf-8"?>
-<w15:people xmlns:wpc="http://schemas.microsoft.com/office/word/2010/wordprocessingCanvas" xmlns:mc="http://schemas.openxmlformats.org/markup-compatibility/2006" xmlns:o="urn:schemas-microsoft-com:office:office" xmlns:r="http://schemas.openxmlformats.org/officeDocument/2006/relationships" xmlns:m="http://schemas.openxmlformats.org/officeDocument/2006/math" xmlns:v="urn:schemas-microsoft-com:vml" xmlns:wp14="http://schemas.microsoft.com/office/word/2010/wordprocessingDrawing" xmlns:wp="http://schemas.openxmlformats.org/drawingml/2006/wordprocessingDrawing" xmlns:w10="urn:schemas-microsoft-com:office:word" xmlns:w="http://schemas.openxmlformats.org/wordprocessingml/2006/main" xmlns:w14="http://schemas.microsoft.com/office/word/2010/wordml" xmlns:w15="http://schemas.microsoft.com/office/word/2012/wordml" xmlns:wpg="http://schemas.microsoft.com/office/word/2010/wordprocessingGroup" xmlns:wpi="http://schemas.microsoft.com/office/word/2010/wordprocessingInk" xmlns:wne="http://schemas.microsoft.com/office/word/2006/wordml" xmlns:wps="http://schemas.microsoft.com/office/word/2010/wordprocessingShape" mc:Ignorable="w14 w15 wp14">
-  <w15:person w15:author="Mette Grønbech">
-    <w15:presenceInfo w15:providerId="Windows Live" w15:userId="ab922a974fce90f5"/>
-  </w15:person>
-</w15:people>
 </file>
 
 <file path=word/styles.xml><?xml version="1.0" encoding="utf-8"?>
@@ -1143,4 +1069,16 @@
     </a:ext>
   </a:extLst>
 </a:theme>
+</file>
+
+<file path=customXml/item1.xml><?xml version="1.0" encoding="utf-8"?>
+<b:Sources xmlns:b="http://schemas.openxmlformats.org/officeDocument/2006/bibliography" xmlns="http://schemas.openxmlformats.org/officeDocument/2006/bibliography" SelectedStyle="\APASixthEditionOfficeOnline.xsl" StyleName="APA" Version="6"/>
+</file>
+
+<file path=customXml/itemProps1.xml><?xml version="1.0" encoding="utf-8"?>
+<ds:datastoreItem xmlns:ds="http://schemas.openxmlformats.org/officeDocument/2006/customXml" ds:itemID="{95F1EF92-B06C-42A5-B125-DE44359FFFD0}">
+  <ds:schemaRefs>
+    <ds:schemaRef ds:uri="http://schemas.openxmlformats.org/officeDocument/2006/bibliography"/>
+  </ds:schemaRefs>
+</ds:datastoreItem>
 </file>
</xml_diff>

<commit_message>
Indsat diagram i valg af repository pattern og ændret klasse diagrammet for Repository patternet så det passer med projektet
</commit_message>
<xml_diff>
--- a/Rapport/Valg af repository pattern.docx
+++ b/Rapport/Valg af repository pattern.docx
@@ -7,28 +7,12 @@
         <w:pStyle w:val="Heading1"/>
       </w:pPr>
       <w:r>
-        <w:t xml:space="preserve">Valget for </w:t>
-      </w:r>
-      <w:proofErr w:type="spellStart"/>
-      <w:r>
-        <w:t>repository</w:t>
-      </w:r>
-      <w:proofErr w:type="spellEnd"/>
-      <w:r>
-        <w:t xml:space="preserve"> patternet</w:t>
+        <w:t>Valget for repository patternet</w:t>
       </w:r>
     </w:p>
     <w:p>
       <w:r>
-        <w:t xml:space="preserve">Et </w:t>
-      </w:r>
-      <w:proofErr w:type="spellStart"/>
-      <w:r>
-        <w:t>repository</w:t>
-      </w:r>
-      <w:proofErr w:type="spellEnd"/>
-      <w:r>
-        <w:t xml:space="preserve"> pattern er et abstraktionslag til databasen for at simplificere koden. Da patternet giver et ekstra abstraktionslag</w:t>
+        <w:t>Et repository pattern er et abstraktionslag til databasen for at simplificere koden. Da patternet giver et ekstra abstraktionslag</w:t>
       </w:r>
       <w:r>
         <w:t>,</w:t>
@@ -46,13 +30,8 @@
         <w:t>,</w:t>
       </w:r>
       <w:r>
-        <w:t xml:space="preserve"> selv om de bruger </w:t>
-      </w:r>
-      <w:proofErr w:type="spellStart"/>
-      <w:r>
-        <w:t>Entity</w:t>
-      </w:r>
-      <w:proofErr w:type="spellEnd"/>
+        <w:t xml:space="preserve"> selv om de bruger Entity</w:t>
+      </w:r>
       <w:r>
         <w:t xml:space="preserve"> </w:t>
       </w:r>
@@ -71,34 +50,8 @@
       <w:r>
         <w:t xml:space="preserve"> lignende, da </w:t>
       </w:r>
-      <w:proofErr w:type="spellStart"/>
-      <w:r>
-        <w:t>Buisness</w:t>
-      </w:r>
-      <w:proofErr w:type="spellEnd"/>
-      <w:r>
-        <w:t xml:space="preserve"> </w:t>
-      </w:r>
-      <w:proofErr w:type="spellStart"/>
-      <w:r>
-        <w:t>logic</w:t>
-      </w:r>
-      <w:proofErr w:type="spellEnd"/>
-      <w:r>
-        <w:t xml:space="preserve"> </w:t>
-      </w:r>
-      <w:proofErr w:type="spellStart"/>
-      <w:r>
-        <w:t>layer</w:t>
-      </w:r>
-      <w:proofErr w:type="spellEnd"/>
-      <w:r>
-        <w:t xml:space="preserve"> </w:t>
-      </w:r>
-      <w:bookmarkStart w:id="0" w:name="_GoBack"/>
-      <w:bookmarkEnd w:id="0"/>
-      <w:r>
-        <w:t>(</w:t>
+      <w:r>
+        <w:t>Buisness logic layer (</w:t>
       </w:r>
       <w:r>
         <w:t>BLL</w:t>
@@ -107,29 +60,13 @@
         <w:t>)</w:t>
       </w:r>
       <w:r>
-        <w:t xml:space="preserve"> kalder metoder gennem interfaces. Derudover giver </w:t>
-      </w:r>
-      <w:proofErr w:type="spellStart"/>
-      <w:r>
-        <w:t>repository</w:t>
-      </w:r>
-      <w:proofErr w:type="spellEnd"/>
-      <w:r>
-        <w:t xml:space="preserve"> pattern mulighed for at unit teste BLL i stedet for at integrationsteste det, netop på grund af det abstraktionslag som</w:t>
+        <w:t xml:space="preserve"> kalder metoder gennem interfaces. Derudover giver repository pattern mulighed for at unit teste BLL i stedet for at integrationsteste det, netop på grund af det abstraktionslag som</w:t>
       </w:r>
       <w:r>
         <w:t xml:space="preserve"> kan</w:t>
       </w:r>
       <w:r>
-        <w:t xml:space="preserve"> </w:t>
-      </w:r>
-      <w:proofErr w:type="spellStart"/>
-      <w:r>
-        <w:t>mockes</w:t>
-      </w:r>
-      <w:proofErr w:type="spellEnd"/>
-      <w:r>
-        <w:t xml:space="preserve"> ud.</w:t>
+        <w:t xml:space="preserve"> mockes ud.</w:t>
       </w:r>
     </w:p>
     <w:p>
@@ -140,15 +77,7 @@
         <w:t xml:space="preserve"> af disse grunde</w:t>
       </w:r>
       <w:r>
-        <w:t xml:space="preserve"> valgt at implementere et </w:t>
-      </w:r>
-      <w:proofErr w:type="spellStart"/>
-      <w:r>
-        <w:t>repository</w:t>
-      </w:r>
-      <w:proofErr w:type="spellEnd"/>
-      <w:r>
-        <w:t xml:space="preserve"> pattern i </w:t>
+        <w:t xml:space="preserve"> valgt at implementere et repository pattern i </w:t>
       </w:r>
       <w:r>
         <w:t>P</w:t>
@@ -187,15 +116,7 @@
         <w:t>,</w:t>
       </w:r>
       <w:r>
-        <w:t xml:space="preserve"> som ikke bruger </w:t>
-      </w:r>
-      <w:proofErr w:type="spellStart"/>
-      <w:r>
-        <w:t>Entity</w:t>
-      </w:r>
-      <w:proofErr w:type="spellEnd"/>
-      <w:r>
-        <w:t xml:space="preserve"> Framework</w:t>
+        <w:t xml:space="preserve"> som ikke bruger Entity Framework</w:t>
       </w:r>
       <w:r>
         <w:t>.</w:t>
@@ -219,23 +140,7 @@
         <w:t>,</w:t>
       </w:r>
       <w:r>
-        <w:t xml:space="preserve"> at det ikke skal køre på </w:t>
-      </w:r>
-      <w:proofErr w:type="spellStart"/>
-      <w:r>
-        <w:t>Enity</w:t>
-      </w:r>
-      <w:proofErr w:type="spellEnd"/>
-      <w:r>
-        <w:t xml:space="preserve"> </w:t>
-      </w:r>
-      <w:proofErr w:type="spellStart"/>
-      <w:r>
-        <w:t>Frameworket</w:t>
-      </w:r>
-      <w:proofErr w:type="spellEnd"/>
-      <w:r>
-        <w:t xml:space="preserve"> længere</w:t>
+        <w:t xml:space="preserve"> at det ikke skal køre på Enity Frameworket længere</w:t>
       </w:r>
       <w:r>
         <w:t>,</w:t>
@@ -243,6 +148,118 @@
       <w:r>
         <w:t xml:space="preserve"> så kan programmet nemt skiftes over.</w:t>
       </w:r>
+    </w:p>
+    <w:p>
+      <w:pPr>
+        <w:keepNext/>
+      </w:pPr>
+      <w:r>
+        <w:object w:dxaOrig="19674" w:dyaOrig="7386" w14:anchorId="10C026A0">
+          <v:shapetype id="_x0000_t75" coordsize="21600,21600" o:spt="75" o:preferrelative="t" path="m@4@5l@4@11@9@11@9@5xe" filled="f" stroked="f">
+            <v:stroke joinstyle="miter"/>
+            <v:formulas>
+              <v:f eqn="if lineDrawn pixelLineWidth 0"/>
+              <v:f eqn="sum @0 1 0"/>
+              <v:f eqn="sum 0 0 @1"/>
+              <v:f eqn="prod @2 1 2"/>
+              <v:f eqn="prod @3 21600 pixelWidth"/>
+              <v:f eqn="prod @3 21600 pixelHeight"/>
+              <v:f eqn="sum @0 0 1"/>
+              <v:f eqn="prod @6 1 2"/>
+              <v:f eqn="prod @7 21600 pixelWidth"/>
+              <v:f eqn="sum @8 21600 0"/>
+              <v:f eqn="prod @7 21600 pixelHeight"/>
+              <v:f eqn="sum @10 21600 0"/>
+            </v:formulas>
+            <v:path o:extrusionok="f" gradientshapeok="t" o:connecttype="rect"/>
+            <o:lock v:ext="edit" aspectratio="t"/>
+          </v:shapetype>
+          <v:shape id="_x0000_i1025" type="#_x0000_t75" style="width:402.6pt;height:264.6pt" o:ole="">
+            <v:imagedata r:id="rId7" o:title="" cropbottom="17895f" cropleft="38397f"/>
+          </v:shape>
+          <o:OLEObject Type="Embed" ProgID="Visio.Drawing.15" ShapeID="_x0000_i1025" DrawAspect="Content" ObjectID="_1523695093" r:id="rId8"/>
+        </w:object>
+      </w:r>
+    </w:p>
+    <w:p>
+      <w:pPr>
+        <w:pStyle w:val="Caption"/>
+      </w:pPr>
+      <w:bookmarkStart w:id="0" w:name="_Ref449952644"/>
+      <w:r>
+        <w:t xml:space="preserve">Figur </w:t>
+      </w:r>
+      <w:r>
+        <w:fldChar w:fldCharType="begin"/>
+      </w:r>
+      <w:r>
+        <w:instrText xml:space="preserve"> SEQ Figur \* ARABIC </w:instrText>
+      </w:r>
+      <w:r>
+        <w:fldChar w:fldCharType="separate"/>
+      </w:r>
+      <w:r>
+        <w:rPr>
+          <w:noProof/>
+        </w:rPr>
+        <w:t>1</w:t>
+      </w:r>
+      <w:r>
+        <w:fldChar w:fldCharType="end"/>
+      </w:r>
+      <w:bookmarkEnd w:id="0"/>
+      <w:r>
+        <w:t>:</w:t>
+      </w:r>
+      <w:r>
+        <w:t xml:space="preserve"> Implementering af Repository pattern i Pristjek220.</w:t>
+      </w:r>
+    </w:p>
+    <w:p>
+      <w:r>
+        <w:t xml:space="preserve">På </w:t>
+      </w:r>
+      <w:r>
+        <w:fldChar w:fldCharType="begin"/>
+      </w:r>
+      <w:r>
+        <w:instrText xml:space="preserve"> REF _Ref449952644 \h </w:instrText>
+      </w:r>
+      <w:r>
+        <w:fldChar w:fldCharType="separate"/>
+      </w:r>
+      <w:r>
+        <w:t xml:space="preserve">Figur </w:t>
+      </w:r>
+      <w:r>
+        <w:rPr>
+          <w:noProof/>
+        </w:rPr>
+        <w:t>1</w:t>
+      </w:r>
+      <w:r>
+        <w:fldChar w:fldCharType="end"/>
+      </w:r>
+      <w:r>
+        <w:t xml:space="preserve"> kan der ses hvordan Repository patterenet er blevet implementeret i projektet. Hvor de forskellige repositories indeholder CRUD</w:t>
+      </w:r>
+      <w:r>
+        <w:rPr>
+          <w:rStyle w:val="FootnoteReference"/>
+        </w:rPr>
+        <w:footnoteReference w:id="1"/>
+      </w:r>
+      <w:r>
+        <w:t xml:space="preserve"> funktionerne for de tabeler de hører til</w:t>
+      </w:r>
+      <w:r>
+        <w:t xml:space="preserve"> altså ProductRepository indeholder funktionerne til Product tabellen i databasen. I Repository klassen som de specifikke repositories nedarver fra er de generelle funktioner som Add og Remove for at undgå duplikeret kode.</w:t>
+      </w:r>
+      <w:r>
+        <w:t xml:space="preserve"> Unit of Work er lavet som et access point til repositoriesne fra buisness logic layeret.</w:t>
+      </w:r>
+      <w:bookmarkStart w:id="1" w:name="_GoBack"/>
+      <w:bookmarkEnd w:id="1"/>
     </w:p>
     <w:sectPr>
       <w:pgSz w:w="11906" w:h="16838"/>
@@ -252,6 +269,81 @@
     </w:sectPr>
   </w:body>
 </w:document>
+</file>
+
+<file path=word/endnotes.xml><?xml version="1.0" encoding="utf-8"?>
+<w:endnotes xmlns:wpc="http://schemas.microsoft.com/office/word/2010/wordprocessingCanvas" xmlns:mc="http://schemas.openxmlformats.org/markup-compatibility/2006" xmlns:o="urn:schemas-microsoft-com:office:office" xmlns:r="http://schemas.openxmlformats.org/officeDocument/2006/relationships" xmlns:m="http://schemas.openxmlformats.org/officeDocument/2006/math" xmlns:v="urn:schemas-microsoft-com:vml" xmlns:wp14="http://schemas.microsoft.com/office/word/2010/wordprocessingDrawing" xmlns:wp="http://schemas.openxmlformats.org/drawingml/2006/wordprocessingDrawing" xmlns:w10="urn:schemas-microsoft-com:office:word" xmlns:w="http://schemas.openxmlformats.org/wordprocessingml/2006/main" xmlns:w14="http://schemas.microsoft.com/office/word/2010/wordml" xmlns:w15="http://schemas.microsoft.com/office/word/2012/wordml" xmlns:wpg="http://schemas.microsoft.com/office/word/2010/wordprocessingGroup" xmlns:wpi="http://schemas.microsoft.com/office/word/2010/wordprocessingInk" xmlns:wne="http://schemas.microsoft.com/office/word/2006/wordml" xmlns:wps="http://schemas.microsoft.com/office/word/2010/wordprocessingShape" mc:Ignorable="w14 w15 wp14">
+  <w:endnote w:type="separator" w:id="-1">
+    <w:p>
+      <w:pPr>
+        <w:spacing w:after="0" w:line="240" w:lineRule="auto"/>
+      </w:pPr>
+      <w:r>
+        <w:separator/>
+      </w:r>
+    </w:p>
+  </w:endnote>
+  <w:endnote w:type="continuationSeparator" w:id="0">
+    <w:p>
+      <w:pPr>
+        <w:spacing w:after="0" w:line="240" w:lineRule="auto"/>
+      </w:pPr>
+      <w:r>
+        <w:continuationSeparator/>
+      </w:r>
+    </w:p>
+  </w:endnote>
+</w:endnotes>
+</file>
+
+<file path=word/footnotes.xml><?xml version="1.0" encoding="utf-8"?>
+<w:footnotes xmlns:wpc="http://schemas.microsoft.com/office/word/2010/wordprocessingCanvas" xmlns:mc="http://schemas.openxmlformats.org/markup-compatibility/2006" xmlns:o="urn:schemas-microsoft-com:office:office" xmlns:r="http://schemas.openxmlformats.org/officeDocument/2006/relationships" xmlns:m="http://schemas.openxmlformats.org/officeDocument/2006/math" xmlns:v="urn:schemas-microsoft-com:vml" xmlns:wp14="http://schemas.microsoft.com/office/word/2010/wordprocessingDrawing" xmlns:wp="http://schemas.openxmlformats.org/drawingml/2006/wordprocessingDrawing" xmlns:w10="urn:schemas-microsoft-com:office:word" xmlns:w="http://schemas.openxmlformats.org/wordprocessingml/2006/main" xmlns:w14="http://schemas.microsoft.com/office/word/2010/wordml" xmlns:w15="http://schemas.microsoft.com/office/word/2012/wordml" xmlns:wpg="http://schemas.microsoft.com/office/word/2010/wordprocessingGroup" xmlns:wpi="http://schemas.microsoft.com/office/word/2010/wordprocessingInk" xmlns:wne="http://schemas.microsoft.com/office/word/2006/wordml" xmlns:wps="http://schemas.microsoft.com/office/word/2010/wordprocessingShape" mc:Ignorable="w14 w15 wp14">
+  <w:footnote w:type="separator" w:id="-1">
+    <w:p>
+      <w:pPr>
+        <w:spacing w:after="0" w:line="240" w:lineRule="auto"/>
+      </w:pPr>
+      <w:r>
+        <w:separator/>
+      </w:r>
+    </w:p>
+  </w:footnote>
+  <w:footnote w:type="continuationSeparator" w:id="0">
+    <w:p>
+      <w:pPr>
+        <w:spacing w:after="0" w:line="240" w:lineRule="auto"/>
+      </w:pPr>
+      <w:r>
+        <w:continuationSeparator/>
+      </w:r>
+    </w:p>
+  </w:footnote>
+  <w:footnote w:id="1">
+    <w:p>
+      <w:pPr>
+        <w:pStyle w:val="FootnoteText"/>
+        <w:rPr>
+          <w:lang w:val="en-GB"/>
+        </w:rPr>
+      </w:pPr>
+      <w:r>
+        <w:rPr>
+          <w:rStyle w:val="FootnoteReference"/>
+        </w:rPr>
+        <w:footnoteRef/>
+      </w:r>
+      <w:r>
+        <w:t xml:space="preserve"> </w:t>
+      </w:r>
+      <w:r>
+        <w:rPr>
+          <w:lang w:val="en-GB"/>
+        </w:rPr>
+        <w:t>Create, Read, Update og Delete</w:t>
+      </w:r>
+    </w:p>
+  </w:footnote>
+</w:footnotes>
 </file>
 
 <file path=word/styles.xml><?xml version="1.0" encoding="utf-8"?>
@@ -807,6 +899,64 @@
       <w:szCs w:val="18"/>
     </w:rPr>
   </w:style>
+  <w:style w:type="paragraph" w:styleId="Caption">
+    <w:name w:val="caption"/>
+    <w:basedOn w:val="Normal"/>
+    <w:next w:val="Normal"/>
+    <w:uiPriority w:val="35"/>
+    <w:unhideWhenUsed/>
+    <w:qFormat/>
+    <w:rsid w:val="005C79FE"/>
+    <w:pPr>
+      <w:spacing w:after="200" w:line="240" w:lineRule="auto"/>
+    </w:pPr>
+    <w:rPr>
+      <w:i/>
+      <w:iCs/>
+      <w:color w:val="44546A" w:themeColor="text2"/>
+      <w:sz w:val="18"/>
+      <w:szCs w:val="18"/>
+    </w:rPr>
+  </w:style>
+  <w:style w:type="paragraph" w:styleId="FootnoteText">
+    <w:name w:val="footnote text"/>
+    <w:basedOn w:val="Normal"/>
+    <w:link w:val="FootnoteTextChar"/>
+    <w:uiPriority w:val="99"/>
+    <w:semiHidden/>
+    <w:unhideWhenUsed/>
+    <w:rsid w:val="00304A4F"/>
+    <w:pPr>
+      <w:spacing w:after="0" w:line="240" w:lineRule="auto"/>
+    </w:pPr>
+    <w:rPr>
+      <w:sz w:val="20"/>
+      <w:szCs w:val="20"/>
+    </w:rPr>
+  </w:style>
+  <w:style w:type="character" w:customStyle="1" w:styleId="FootnoteTextChar">
+    <w:name w:val="Footnote Text Char"/>
+    <w:basedOn w:val="DefaultParagraphFont"/>
+    <w:link w:val="FootnoteText"/>
+    <w:uiPriority w:val="99"/>
+    <w:semiHidden/>
+    <w:rsid w:val="00304A4F"/>
+    <w:rPr>
+      <w:sz w:val="20"/>
+      <w:szCs w:val="20"/>
+    </w:rPr>
+  </w:style>
+  <w:style w:type="character" w:styleId="FootnoteReference">
+    <w:name w:val="footnote reference"/>
+    <w:basedOn w:val="DefaultParagraphFont"/>
+    <w:uiPriority w:val="99"/>
+    <w:semiHidden/>
+    <w:unhideWhenUsed/>
+    <w:rsid w:val="00304A4F"/>
+    <w:rPr>
+      <w:vertAlign w:val="superscript"/>
+    </w:rPr>
+  </w:style>
 </w:styles>
 </file>
 
@@ -1076,7 +1226,7 @@
 </file>
 
 <file path=customXml/itemProps1.xml><?xml version="1.0" encoding="utf-8"?>
-<ds:datastoreItem xmlns:ds="http://schemas.openxmlformats.org/officeDocument/2006/customXml" ds:itemID="{95F1EF92-B06C-42A5-B125-DE44359FFFD0}">
+<ds:datastoreItem xmlns:ds="http://schemas.openxmlformats.org/officeDocument/2006/customXml" ds:itemID="{69B78C95-AB99-449A-8AE2-43B13AAC4448}">
   <ds:schemaRefs>
     <ds:schemaRef ds:uri="http://schemas.openxmlformats.org/officeDocument/2006/bibliography"/>
   </ds:schemaRefs>

</xml_diff>

<commit_message>
Omskrevet Valg af repository pattern.docx efter review med Troels
</commit_message>
<xml_diff>
--- a/Rapport/Valg af repository pattern.docx
+++ b/Rapport/Valg af repository pattern.docx
@@ -7,148 +7,105 @@
         <w:pStyle w:val="Heading1"/>
       </w:pPr>
       <w:r>
-        <w:t>Valget for repository patternet</w:t>
+        <w:t xml:space="preserve">Valget for </w:t>
+      </w:r>
+      <w:proofErr w:type="spellStart"/>
+      <w:r>
+        <w:t>repository</w:t>
+      </w:r>
+      <w:proofErr w:type="spellEnd"/>
+      <w:r>
+        <w:t xml:space="preserve"> patternet</w:t>
       </w:r>
     </w:p>
     <w:p>
       <w:r>
-        <w:t>Et repository pattern er et abstraktionslag til databasen for at simplificere koden. Da patternet giver et ekstra abstraktionslag</w:t>
-      </w:r>
-      <w:r>
-        <w:t>,</w:t>
-      </w:r>
-      <w:r>
-        <w:t xml:space="preserve"> kan det benytte</w:t>
-      </w:r>
-      <w:r>
-        <w:t>s</w:t>
-      </w:r>
-      <w:r>
-        <w:t xml:space="preserve"> på alle databaser</w:t>
-      </w:r>
-      <w:r>
-        <w:t>,</w:t>
-      </w:r>
-      <w:r>
-        <w:t xml:space="preserve"> selv om de bruger Entity</w:t>
-      </w:r>
+        <w:t xml:space="preserve">Gennem Pristjek220’s udvikling blev der erfaret at det ikke rigtig kunne lade sig gøre unit teste </w:t>
+      </w:r>
+      <w:proofErr w:type="spellStart"/>
+      <w:r>
+        <w:t>Buisness</w:t>
+      </w:r>
+      <w:proofErr w:type="spellEnd"/>
       <w:r>
         <w:t xml:space="preserve"> </w:t>
       </w:r>
-      <w:r>
-        <w:t>Framework</w:t>
-      </w:r>
-      <w:r>
-        <w:t>,</w:t>
-      </w:r>
-      <w:r>
-        <w:t xml:space="preserve"> ADO.NET el</w:t>
-      </w:r>
-      <w:r>
-        <w:t>ler</w:t>
-      </w:r>
-      <w:r>
-        <w:t xml:space="preserve"> lignende, da </w:t>
-      </w:r>
-      <w:r>
-        <w:t>Buisness logic layer (</w:t>
-      </w:r>
-      <w:r>
-        <w:t>BLL</w:t>
-      </w:r>
-      <w:r>
-        <w:t>)</w:t>
-      </w:r>
-      <w:r>
-        <w:t xml:space="preserve"> kalder metoder gennem interfaces. Derudover giver repository pattern mulighed for at unit teste BLL i stedet for at integrationsteste det, netop på grund af det abstraktionslag som</w:t>
-      </w:r>
-      <w:r>
-        <w:t xml:space="preserve"> kan</w:t>
-      </w:r>
-      <w:r>
-        <w:t xml:space="preserve"> mockes ud.</w:t>
+      <w:proofErr w:type="spellStart"/>
+      <w:r>
+        <w:t>logic</w:t>
+      </w:r>
+      <w:proofErr w:type="spellEnd"/>
+      <w:r>
+        <w:t xml:space="preserve"> </w:t>
+      </w:r>
+      <w:proofErr w:type="spellStart"/>
+      <w:r>
+        <w:t>layer</w:t>
+      </w:r>
+      <w:proofErr w:type="spellEnd"/>
+      <w:r>
+        <w:t xml:space="preserve"> (BLL) da der var en for hård binding imellem BLL og Data </w:t>
+      </w:r>
+      <w:proofErr w:type="spellStart"/>
+      <w:r>
+        <w:t>access</w:t>
+      </w:r>
+      <w:proofErr w:type="spellEnd"/>
+      <w:r>
+        <w:t xml:space="preserve"> </w:t>
+      </w:r>
+      <w:proofErr w:type="spellStart"/>
+      <w:r>
+        <w:t>layeret</w:t>
+      </w:r>
+      <w:proofErr w:type="spellEnd"/>
+      <w:r>
+        <w:t xml:space="preserve"> (DAL). Hvilket vil sige at det ikke var muligt at isolere BLL fra DAL, og da unit test kræves at klassen som skal tests skal isoleres fra resten af koden, var det ikke muligt at teste BLL.</w:t>
+      </w:r>
+      <w:r>
+        <w:t xml:space="preserve"> Et andet problem var at meget af det kode som blev skrevet blev publiceret da der var brug for det forskellige steder.</w:t>
       </w:r>
     </w:p>
     <w:p>
       <w:r>
-        <w:t>Der blev</w:t>
-      </w:r>
-      <w:r>
-        <w:t xml:space="preserve"> af disse grunde</w:t>
-      </w:r>
-      <w:r>
-        <w:t xml:space="preserve"> valgt at implementere et repository pattern i </w:t>
-      </w:r>
-      <w:r>
-        <w:t>P</w:t>
-      </w:r>
-      <w:r>
-        <w:t>ristjek220</w:t>
-      </w:r>
-      <w:r>
-        <w:t>,</w:t>
-      </w:r>
+        <w:t>Der blev derfor implementeret et Repository pattern for at separ</w:t>
+      </w:r>
+      <w:r>
+        <w:t>e</w:t>
+      </w:r>
+      <w:r>
+        <w:t xml:space="preserve">rer BLL fra DAL. Derved blev det muligt at isolere BLL så det kunne unit tests da </w:t>
+      </w:r>
+      <w:proofErr w:type="spellStart"/>
+      <w:r>
+        <w:t>repository</w:t>
+      </w:r>
+      <w:proofErr w:type="spellEnd"/>
       <w:r>
         <w:t xml:space="preserve"> </w:t>
       </w:r>
-      <w:r>
-        <w:t>så det netop er muligt at</w:t>
-      </w:r>
-      <w:r>
-        <w:t xml:space="preserve"> unit teste programmets BLL. </w:t>
-      </w:r>
-      <w:r>
-        <w:t>Repository patternets abstraktionslag giver</w:t>
-      </w:r>
-      <w:r>
-        <w:t xml:space="preserve"> dermed</w:t>
-      </w:r>
-      <w:r>
-        <w:t xml:space="preserve"> også </w:t>
-      </w:r>
-      <w:r>
-        <w:t>P</w:t>
-      </w:r>
-      <w:r>
-        <w:t>ristjek220 mulighed for at kunne benytte sig af databaser</w:t>
-      </w:r>
-      <w:r>
-        <w:t>,</w:t>
-      </w:r>
-      <w:r>
-        <w:t xml:space="preserve"> som ikke bruger Entity Framework</w:t>
-      </w:r>
-      <w:r>
-        <w:t>.</w:t>
-      </w:r>
-      <w:r>
-        <w:t xml:space="preserve"> </w:t>
-      </w:r>
-      <w:r>
-        <w:t xml:space="preserve">Så </w:t>
-      </w:r>
-      <w:r>
-        <w:t>hvis der i fremtiden skulle blive udarbejdet noget nyere og bedre</w:t>
-      </w:r>
-      <w:r>
-        <w:t>,</w:t>
-      </w:r>
-      <w:r>
-        <w:t xml:space="preserve"> eller der bare bliver besluttet</w:t>
-      </w:r>
-      <w:r>
-        <w:t>,</w:t>
-      </w:r>
-      <w:r>
-        <w:t xml:space="preserve"> at det ikke skal køre på Enity Frameworket længere</w:t>
-      </w:r>
-      <w:r>
-        <w:t>,</w:t>
-      </w:r>
-      <w:r>
-        <w:t xml:space="preserve"> så kan programmet nemt skiftes over.</w:t>
+      <w:proofErr w:type="spellStart"/>
+      <w:r>
+        <w:t>pattern’et</w:t>
+      </w:r>
+      <w:proofErr w:type="spellEnd"/>
+      <w:r>
+        <w:t xml:space="preserve"> kan substitueres. Repository pattern kommer dog stadig med den ulempe at, det så har en hård binding ned til databasen og ikke kan isoleres fra den, og er derfor ikke blevet unit testet, men i stedet integrations testet med databasen.</w:t>
+      </w:r>
+      <w:r>
+        <w:t xml:space="preserve"> Udover at lave en separation imellem BLL og DAL giver </w:t>
+      </w:r>
+      <w:proofErr w:type="spellStart"/>
+      <w:r>
+        <w:t>repositoriet</w:t>
+      </w:r>
+      <w:proofErr w:type="spellEnd"/>
+      <w:r>
+        <w:t xml:space="preserve"> også den fordel at den laver et abstraktions lag til databasen, hvor man på den måde kunne samle alt adgang ned til databasen og derved undgå at samme kode skulle skrives flere steder.</w:t>
       </w:r>
     </w:p>
+    <w:bookmarkStart w:id="0" w:name="_GoBack"/>
+    <w:bookmarkEnd w:id="0"/>
     <w:p>
       <w:pPr>
         <w:keepNext/>
@@ -177,7 +134,7 @@
           <v:shape id="_x0000_i1025" type="#_x0000_t75" style="width:402.6pt;height:264.6pt" o:ole="">
             <v:imagedata r:id="rId7" o:title="" cropbottom="17895f" cropleft="38397f"/>
           </v:shape>
-          <o:OLEObject Type="Embed" ProgID="Visio.Drawing.15" ShapeID="_x0000_i1025" DrawAspect="Content" ObjectID="_1523695093" r:id="rId8"/>
+          <o:OLEObject Type="Embed" ProgID="Visio.Drawing.15" ShapeID="_x0000_i1025" DrawAspect="Content" ObjectID="_1524508796" r:id="rId8"/>
         </w:object>
       </w:r>
     </w:p>
@@ -185,18 +142,38 @@
       <w:pPr>
         <w:pStyle w:val="Caption"/>
       </w:pPr>
-      <w:bookmarkStart w:id="0" w:name="_Ref449952644"/>
+      <w:bookmarkStart w:id="1" w:name="_Ref449952644"/>
       <w:r>
         <w:t xml:space="preserve">Figur </w:t>
       </w:r>
+      <w:fldSimple w:instr=" SEQ Figur \* ARABIC ">
+        <w:r>
+          <w:rPr>
+            <w:noProof/>
+          </w:rPr>
+          <w:t>1</w:t>
+        </w:r>
+      </w:fldSimple>
+      <w:bookmarkEnd w:id="1"/>
+      <w:r>
+        <w:t>: Implementering af Repository pattern i Pristjek220.</w:t>
+      </w:r>
+    </w:p>
+    <w:p>
+      <w:r>
+        <w:t xml:space="preserve">På </w:t>
+      </w:r>
       <w:r>
         <w:fldChar w:fldCharType="begin"/>
       </w:r>
       <w:r>
-        <w:instrText xml:space="preserve"> SEQ Figur \* ARABIC </w:instrText>
+        <w:instrText xml:space="preserve"> REF _Ref449952644 \h </w:instrText>
       </w:r>
       <w:r>
         <w:fldChar w:fldCharType="separate"/>
+      </w:r>
+      <w:r>
+        <w:t xml:space="preserve">Figur </w:t>
       </w:r>
       <w:r>
         <w:rPr>
@@ -207,41 +184,24 @@
       <w:r>
         <w:fldChar w:fldCharType="end"/>
       </w:r>
-      <w:bookmarkEnd w:id="0"/>
-      <w:r>
-        <w:t>:</w:t>
-      </w:r>
-      <w:r>
-        <w:t xml:space="preserve"> Implementering af Repository pattern i Pristjek220.</w:t>
-      </w:r>
-    </w:p>
-    <w:p>
-      <w:r>
-        <w:t xml:space="preserve">På </w:t>
-      </w:r>
-      <w:r>
-        <w:fldChar w:fldCharType="begin"/>
-      </w:r>
-      <w:r>
-        <w:instrText xml:space="preserve"> REF _Ref449952644 \h </w:instrText>
-      </w:r>
-      <w:r>
-        <w:fldChar w:fldCharType="separate"/>
-      </w:r>
-      <w:r>
-        <w:t xml:space="preserve">Figur </w:t>
-      </w:r>
-      <w:r>
-        <w:rPr>
-          <w:noProof/>
-        </w:rPr>
-        <w:t>1</w:t>
-      </w:r>
-      <w:r>
-        <w:fldChar w:fldCharType="end"/>
-      </w:r>
-      <w:r>
-        <w:t xml:space="preserve"> kan der ses hvordan Repository patterenet er blevet implementeret i projektet. Hvor de forskellige repositories indeholder CRUD</w:t>
+      <w:r>
+        <w:t xml:space="preserve"> kan der ses hvordan Repository </w:t>
+      </w:r>
+      <w:proofErr w:type="spellStart"/>
+      <w:r>
+        <w:t>patterenet</w:t>
+      </w:r>
+      <w:proofErr w:type="spellEnd"/>
+      <w:r>
+        <w:t xml:space="preserve"> er blevet implementeret i projektet. Hvor de forskellige </w:t>
+      </w:r>
+      <w:proofErr w:type="spellStart"/>
+      <w:r>
+        <w:t>repositories</w:t>
+      </w:r>
+      <w:proofErr w:type="spellEnd"/>
+      <w:r>
+        <w:t xml:space="preserve"> indeholder CRUD</w:t>
       </w:r>
       <w:r>
         <w:rPr>
@@ -250,16 +210,91 @@
         <w:footnoteReference w:id="1"/>
       </w:r>
       <w:r>
-        <w:t xml:space="preserve"> funktionerne for de tabeler de hører til</w:t>
-      </w:r>
-      <w:r>
-        <w:t xml:space="preserve"> altså ProductRepository indeholder funktionerne til Product tabellen i databasen. I Repository klassen som de specifikke repositories nedarver fra er de generelle funktioner som Add og Remove for at undgå duplikeret kode.</w:t>
-      </w:r>
-      <w:r>
-        <w:t xml:space="preserve"> Unit of Work er lavet som et access point til repositoriesne fra buisness logic layeret.</w:t>
-      </w:r>
-      <w:bookmarkStart w:id="1" w:name="_GoBack"/>
-      <w:bookmarkEnd w:id="1"/>
+        <w:t xml:space="preserve"> funktionerne for de </w:t>
+      </w:r>
+      <w:proofErr w:type="spellStart"/>
+      <w:r>
+        <w:t>tabeler</w:t>
+      </w:r>
+      <w:proofErr w:type="spellEnd"/>
+      <w:r>
+        <w:t xml:space="preserve"> de hører til</w:t>
+      </w:r>
+      <w:r>
+        <w:t xml:space="preserve"> altså </w:t>
+      </w:r>
+      <w:proofErr w:type="spellStart"/>
+      <w:r>
+        <w:t>ProductRepository</w:t>
+      </w:r>
+      <w:proofErr w:type="spellEnd"/>
+      <w:r>
+        <w:t xml:space="preserve"> indeholder funktionerne til Product tabellen i databasen. I Repository klassen som de specifikke </w:t>
+      </w:r>
+      <w:proofErr w:type="spellStart"/>
+      <w:r>
+        <w:t>repositories</w:t>
+      </w:r>
+      <w:proofErr w:type="spellEnd"/>
+      <w:r>
+        <w:t xml:space="preserve"> nedarver fra er de generelle funktioner som </w:t>
+      </w:r>
+      <w:proofErr w:type="spellStart"/>
+      <w:r>
+        <w:t>Add</w:t>
+      </w:r>
+      <w:proofErr w:type="spellEnd"/>
+      <w:r>
+        <w:t xml:space="preserve"> og </w:t>
+      </w:r>
+      <w:proofErr w:type="spellStart"/>
+      <w:r>
+        <w:t>Remove</w:t>
+      </w:r>
+      <w:proofErr w:type="spellEnd"/>
+      <w:r>
+        <w:t xml:space="preserve"> for at undgå duplikeret kode. Unit of Work er lavet som et </w:t>
+      </w:r>
+      <w:proofErr w:type="spellStart"/>
+      <w:r>
+        <w:t>access</w:t>
+      </w:r>
+      <w:proofErr w:type="spellEnd"/>
+      <w:r>
+        <w:t xml:space="preserve"> point til </w:t>
+      </w:r>
+      <w:proofErr w:type="spellStart"/>
+      <w:r>
+        <w:t>repositoriesne</w:t>
+      </w:r>
+      <w:proofErr w:type="spellEnd"/>
+      <w:r>
+        <w:t xml:space="preserve"> fra </w:t>
+      </w:r>
+      <w:proofErr w:type="spellStart"/>
+      <w:r>
+        <w:t>buisness</w:t>
+      </w:r>
+      <w:proofErr w:type="spellEnd"/>
+      <w:r>
+        <w:t xml:space="preserve"> </w:t>
+      </w:r>
+      <w:proofErr w:type="spellStart"/>
+      <w:r>
+        <w:t>logic</w:t>
+      </w:r>
+      <w:proofErr w:type="spellEnd"/>
+      <w:r>
+        <w:t xml:space="preserve"> </w:t>
+      </w:r>
+      <w:proofErr w:type="spellStart"/>
+      <w:r>
+        <w:t>layeret</w:t>
+      </w:r>
+      <w:proofErr w:type="spellEnd"/>
+      <w:r>
+        <w:t>.</w:t>
+      </w:r>
     </w:p>
     <w:sectPr>
       <w:pgSz w:w="11906" w:h="16838"/>
@@ -339,7 +374,21 @@
         <w:rPr>
           <w:lang w:val="en-GB"/>
         </w:rPr>
-        <w:t>Create, Read, Update og Delete</w:t>
+        <w:t xml:space="preserve">Create, Read, Update </w:t>
+      </w:r>
+      <w:proofErr w:type="spellStart"/>
+      <w:r>
+        <w:rPr>
+          <w:lang w:val="en-GB"/>
+        </w:rPr>
+        <w:t>og</w:t>
+      </w:r>
+      <w:proofErr w:type="spellEnd"/>
+      <w:r>
+        <w:rPr>
+          <w:lang w:val="en-GB"/>
+        </w:rPr>
+        <w:t xml:space="preserve"> Delete</w:t>
       </w:r>
     </w:p>
   </w:footnote>
@@ -1226,7 +1275,7 @@
 </file>
 
 <file path=customXml/itemProps1.xml><?xml version="1.0" encoding="utf-8"?>
-<ds:datastoreItem xmlns:ds="http://schemas.openxmlformats.org/officeDocument/2006/customXml" ds:itemID="{69B78C95-AB99-449A-8AE2-43B13AAC4448}">
+<ds:datastoreItem xmlns:ds="http://schemas.openxmlformats.org/officeDocument/2006/customXml" ds:itemID="{9A5723A9-5F75-497F-B34F-89EC3559B7F2}">
   <ds:schemaRefs>
     <ds:schemaRef ds:uri="http://schemas.openxmlformats.org/officeDocument/2006/bibliography"/>
   </ds:schemaRefs>

</xml_diff>

<commit_message>
Rettet Valg af entiteter til databasen og valg af repository efter review af Mette
</commit_message>
<xml_diff>
--- a/Rapport/Valg af repository pattern.docx
+++ b/Rapport/Valg af repository pattern.docx
@@ -7,226 +7,100 @@
         <w:pStyle w:val="Heading1"/>
       </w:pPr>
       <w:r>
-        <w:t xml:space="preserve">Valget for </w:t>
-      </w:r>
-      <w:proofErr w:type="spellStart"/>
-      <w:r>
-        <w:t>repository</w:t>
-      </w:r>
-      <w:proofErr w:type="spellEnd"/>
-      <w:r>
-        <w:t xml:space="preserve"> patternet</w:t>
+        <w:t>Valget for repository patternet</w:t>
       </w:r>
     </w:p>
     <w:p>
       <w:r>
         <w:t>Gennem Pristjek220’s udvikling blev der erfaret</w:t>
       </w:r>
-      <w:ins w:id="0" w:author="Mette Grønbech" w:date="2016-05-15T16:21:00Z">
-        <w:r>
-          <w:t>,</w:t>
-        </w:r>
-      </w:ins>
+      <w:r>
+        <w:t>,</w:t>
+      </w:r>
       <w:r>
         <w:t xml:space="preserve"> at </w:t>
       </w:r>
-      <w:del w:id="1" w:author="Mette Grønbech" w:date="2016-05-12T14:09:00Z">
-        <w:r>
-          <w:delText xml:space="preserve">det </w:delText>
-        </w:r>
-      </w:del>
-      <w:del w:id="2" w:author="Mette Grønbech" w:date="2016-05-12T14:07:00Z">
-        <w:r>
-          <w:delText>ikke rigtig kunne lade sig gøre</w:delText>
-        </w:r>
-      </w:del>
-      <w:ins w:id="3" w:author="Mette Grønbech" w:date="2016-05-12T14:07:00Z">
-        <w:r>
-          <w:t>det var besværligt</w:t>
-        </w:r>
-      </w:ins>
-      <w:ins w:id="4" w:author="Mette Grønbech" w:date="2016-05-12T13:45:00Z">
-        <w:r>
-          <w:t xml:space="preserve"> at</w:t>
-        </w:r>
-      </w:ins>
-      <w:r>
-        <w:t xml:space="preserve"> unit teste </w:t>
-      </w:r>
-      <w:del w:id="5" w:author="Mette Grønbech" w:date="2016-05-12T14:09:00Z">
-        <w:r>
-          <w:delText>Bu</w:delText>
-        </w:r>
-      </w:del>
-      <w:del w:id="6" w:author="Mette Grønbech" w:date="2016-05-12T14:07:00Z">
-        <w:r>
-          <w:delText>i</w:delText>
-        </w:r>
-      </w:del>
-      <w:del w:id="7" w:author="Mette Grønbech" w:date="2016-05-12T14:09:00Z">
-        <w:r>
-          <w:delText>sness logic layer (</w:delText>
-        </w:r>
-      </w:del>
-      <w:r>
-        <w:t>BLL</w:t>
-      </w:r>
-      <w:del w:id="8" w:author="Mette Grønbech" w:date="2016-05-12T14:09:00Z">
-        <w:r>
-          <w:delText>)</w:delText>
-        </w:r>
-      </w:del>
-      <w:r>
-        <w:t xml:space="preserve"> da der var</w:t>
-      </w:r>
-      <w:del w:id="9" w:author="Mette Grønbech" w:date="2016-05-12T14:11:00Z">
-        <w:r>
-          <w:delText xml:space="preserve"> en</w:delText>
-        </w:r>
-      </w:del>
-      <w:r>
-        <w:t xml:space="preserve"> for hård binding </w:t>
-      </w:r>
-      <w:del w:id="10" w:author="Mette Grønbech" w:date="2016-05-12T14:11:00Z">
-        <w:r>
-          <w:delText>i</w:delText>
-        </w:r>
-      </w:del>
-      <w:r>
-        <w:t xml:space="preserve">mellem BLL og </w:t>
-      </w:r>
-      <w:del w:id="11" w:author="Mette Grønbech" w:date="2016-05-12T14:10:00Z">
-        <w:r>
-          <w:delText>Data access layeret (</w:delText>
-        </w:r>
-      </w:del>
-      <w:r>
-        <w:t>DAL</w:t>
-      </w:r>
-      <w:del w:id="12" w:author="Mette Grønbech" w:date="2016-05-12T14:11:00Z">
-        <w:r>
-          <w:delText>)</w:delText>
-        </w:r>
-      </w:del>
-      <w:r>
-        <w:t xml:space="preserve">. </w:t>
-      </w:r>
-      <w:del w:id="13" w:author="Mette Grønbech" w:date="2016-05-12T14:11:00Z">
-        <w:r>
-          <w:delText xml:space="preserve">Hvilket </w:delText>
-        </w:r>
-      </w:del>
-      <w:ins w:id="14" w:author="Mette Grønbech" w:date="2016-05-12T14:11:00Z">
-        <w:r>
-          <w:t>Det</w:t>
-        </w:r>
-        <w:r>
-          <w:t xml:space="preserve"> </w:t>
-        </w:r>
-      </w:ins>
+      <w:r>
+        <w:t>det var besværligt</w:t>
+      </w:r>
+      <w:r>
+        <w:t xml:space="preserve"> at</w:t>
+      </w:r>
+      <w:r>
+        <w:t xml:space="preserve"> unit teste BLL da der var for hård binding mellem BLL og DAL. </w:t>
+      </w:r>
+      <w:r>
+        <w:t xml:space="preserve">Det </w:t>
+      </w:r>
       <w:r>
         <w:t>vil sige at det ikke var muligt at isolere BLL fra DAL, og da unit test</w:t>
       </w:r>
-      <w:ins w:id="15" w:author="Mette Grønbech" w:date="2016-05-15T16:21:00Z">
-        <w:r>
-          <w:t>s</w:t>
-        </w:r>
-      </w:ins>
+      <w:r>
+        <w:t>s</w:t>
+      </w:r>
       <w:r>
         <w:t xml:space="preserve"> kræve</w:t>
       </w:r>
-      <w:ins w:id="16" w:author="Mette Grønbech" w:date="2016-05-12T14:12:00Z">
-        <w:r>
-          <w:t>r</w:t>
-        </w:r>
-      </w:ins>
-      <w:del w:id="17" w:author="Mette Grønbech" w:date="2016-05-12T14:12:00Z">
-        <w:r>
-          <w:delText>s</w:delText>
-        </w:r>
-      </w:del>
+      <w:r>
+        <w:t>r</w:t>
+      </w:r>
       <w:r>
         <w:t xml:space="preserve"> at klassen</w:t>
       </w:r>
-      <w:ins w:id="18" w:author="Mette Grønbech" w:date="2016-05-15T16:21:00Z">
-        <w:r>
-          <w:t>,</w:t>
-        </w:r>
-      </w:ins>
+      <w:r>
+        <w:t>,</w:t>
+      </w:r>
       <w:r>
         <w:t xml:space="preserve"> som skal test</w:t>
       </w:r>
-      <w:ins w:id="19" w:author="Mette Grønbech" w:date="2016-05-12T14:12:00Z">
-        <w:r>
-          <w:t>e</w:t>
-        </w:r>
-      </w:ins>
+      <w:r>
+        <w:t>e</w:t>
+      </w:r>
       <w:r>
         <w:t>s</w:t>
       </w:r>
-      <w:ins w:id="20" w:author="Mette Grønbech" w:date="2016-05-15T16:21:00Z">
-        <w:r>
-          <w:t>,</w:t>
-        </w:r>
-      </w:ins>
+      <w:r>
+        <w:t>,</w:t>
+      </w:r>
       <w:r>
         <w:t xml:space="preserve"> skal isoleres fra resten af koden, var det ikke muligt at teste BLL</w:t>
       </w:r>
-      <w:ins w:id="21" w:author="Mette Grønbech" w:date="2016-05-15T16:22:00Z">
-        <w:r>
-          <w:t xml:space="preserve"> på denne måde</w:t>
-        </w:r>
-      </w:ins>
+      <w:r>
+        <w:t xml:space="preserve"> på denne måde</w:t>
+      </w:r>
       <w:r>
         <w:t>.</w:t>
       </w:r>
       <w:r>
         <w:t xml:space="preserve"> Et andet problem var</w:t>
       </w:r>
-      <w:ins w:id="22" w:author="Mette Grønbech" w:date="2016-05-15T16:22:00Z">
-        <w:r>
-          <w:t>,</w:t>
-        </w:r>
-      </w:ins>
+      <w:r>
+        <w:t>,</w:t>
+      </w:r>
       <w:r>
         <w:t xml:space="preserve"> at meget af det kode</w:t>
       </w:r>
-      <w:ins w:id="23" w:author="Mette Grønbech" w:date="2016-05-15T16:22:00Z">
-        <w:r>
-          <w:t>,</w:t>
-        </w:r>
-      </w:ins>
+      <w:r>
+        <w:t>,</w:t>
+      </w:r>
       <w:r>
         <w:t xml:space="preserve"> som blev skrevet</w:t>
       </w:r>
-      <w:ins w:id="24" w:author="Mette Grønbech" w:date="2016-05-15T16:22:00Z">
-        <w:r>
-          <w:t>,</w:t>
-        </w:r>
-      </w:ins>
+      <w:r>
+        <w:t>,</w:t>
+      </w:r>
       <w:r>
         <w:t xml:space="preserve"> blev </w:t>
       </w:r>
-      <w:del w:id="25" w:author="Mette Grønbech" w:date="2016-05-12T14:12:00Z">
-        <w:r>
-          <w:delText xml:space="preserve">publiceret </w:delText>
-        </w:r>
-      </w:del>
-      <w:ins w:id="26" w:author="Mette Grønbech" w:date="2016-05-12T14:12:00Z">
-        <w:r>
-          <w:t>duplikeret</w:t>
-        </w:r>
-      </w:ins>
-      <w:ins w:id="27" w:author="Mette Grønbech" w:date="2016-05-15T16:22:00Z">
-        <w:r>
-          <w:t>,</w:t>
-        </w:r>
-      </w:ins>
-      <w:ins w:id="28" w:author="Mette Grønbech" w:date="2016-05-12T14:12:00Z">
-        <w:r>
-          <w:t xml:space="preserve"> </w:t>
-        </w:r>
-      </w:ins>
+      <w:r>
+        <w:t>duplikeret</w:t>
+      </w:r>
+      <w:r>
+        <w:t>,</w:t>
+      </w:r>
+      <w:r>
+        <w:t xml:space="preserve"> </w:t>
+      </w:r>
       <w:r>
         <w:t>da der var brug for det forskellige steder.</w:t>
       </w:r>
@@ -239,218 +113,86 @@
         <w:t>e</w:t>
       </w:r>
       <w:r>
-        <w:t>re</w:t>
-      </w:r>
-      <w:del w:id="29" w:author="Mette Grønbech" w:date="2016-05-15T16:22:00Z">
-        <w:r>
-          <w:delText>r</w:delText>
-        </w:r>
-      </w:del>
-      <w:r>
-        <w:t xml:space="preserve"> BLL fra DAL. Derved blev det muligt at isolere BLL</w:t>
-      </w:r>
-      <w:ins w:id="30" w:author="Mette Grønbech" w:date="2016-05-15T16:22:00Z">
-        <w:r>
-          <w:t>,</w:t>
-        </w:r>
-      </w:ins>
+        <w:t>re BLL fra DAL. Derved blev det muligt at isolere BLL</w:t>
+      </w:r>
+      <w:r>
+        <w:t>,</w:t>
+      </w:r>
       <w:r>
         <w:t xml:space="preserve"> så det kunne unit test</w:t>
       </w:r>
-      <w:ins w:id="31" w:author="Mette Grønbech" w:date="2016-05-12T14:13:00Z">
-        <w:r>
-          <w:t>e</w:t>
-        </w:r>
-      </w:ins>
-      <w:r>
-        <w:t xml:space="preserve">s da </w:t>
-      </w:r>
-      <w:proofErr w:type="spellStart"/>
-      <w:r>
-        <w:t>repositor</w:t>
-      </w:r>
-      <w:ins w:id="32" w:author="Mette Grønbech" w:date="2016-05-15T16:23:00Z">
-        <w:r>
-          <w:t>iet</w:t>
-        </w:r>
-      </w:ins>
-      <w:proofErr w:type="spellEnd"/>
-      <w:del w:id="33" w:author="Mette Grønbech" w:date="2016-05-15T16:23:00Z">
-        <w:r>
-          <w:delText>y pattern’et</w:delText>
-        </w:r>
-      </w:del>
+      <w:r>
+        <w:t>e</w:t>
+      </w:r>
+      <w:r>
+        <w:t>s da repositor</w:t>
+      </w:r>
+      <w:r>
+        <w:t>iet</w:t>
+      </w:r>
       <w:r>
         <w:t xml:space="preserve"> kan substitueres. Repository pattern kommer dog stadig med den ulempe</w:t>
       </w:r>
-      <w:ins w:id="34" w:author="Mette Grønbech" w:date="2016-05-15T16:23:00Z">
-        <w:r>
-          <w:t>,</w:t>
-        </w:r>
-      </w:ins>
-      <w:r>
-        <w:t xml:space="preserve"> at</w:t>
-      </w:r>
-      <w:del w:id="35" w:author="Mette Grønbech" w:date="2016-05-15T16:23:00Z">
-        <w:r>
-          <w:delText>,</w:delText>
-        </w:r>
-      </w:del>
-      <w:r>
-        <w:t xml:space="preserve"> det så har en hård binding ned til databasen</w:t>
-      </w:r>
-      <w:ins w:id="36" w:author="Mette Grønbech" w:date="2016-05-15T16:23:00Z">
-        <w:r>
-          <w:t>,</w:t>
-        </w:r>
-      </w:ins>
+      <w:r>
+        <w:t>,</w:t>
+      </w:r>
+      <w:r>
+        <w:t xml:space="preserve"> at det så har en hård binding ned til databasen</w:t>
+      </w:r>
+      <w:r>
+        <w:t>,</w:t>
+      </w:r>
       <w:r>
         <w:t xml:space="preserve"> og ikke kan isoleres fra den</w:t>
       </w:r>
-      <w:del w:id="37" w:author="Mette Grønbech" w:date="2016-05-15T16:23:00Z">
-        <w:r>
-          <w:delText xml:space="preserve">, </w:delText>
-        </w:r>
-      </w:del>
-      <w:ins w:id="38" w:author="Mette Grønbech" w:date="2016-05-15T16:23:00Z">
-        <w:r>
-          <w:t>.</w:t>
-        </w:r>
-        <w:r>
-          <w:t xml:space="preserve"> </w:t>
-        </w:r>
-      </w:ins>
-      <w:del w:id="39" w:author="Mette Grønbech" w:date="2016-05-15T16:23:00Z">
-        <w:r>
-          <w:delText>og er d</w:delText>
-        </w:r>
-      </w:del>
-      <w:ins w:id="40" w:author="Mette Grønbech" w:date="2016-05-15T16:23:00Z">
-        <w:r>
-          <w:t>D</w:t>
-        </w:r>
-      </w:ins>
+      <w:r>
+        <w:t>. D</w:t>
+      </w:r>
       <w:r>
         <w:t>erfor</w:t>
       </w:r>
-      <w:ins w:id="41" w:author="Mette Grønbech" w:date="2016-05-15T16:24:00Z">
-        <w:r>
-          <w:t xml:space="preserve"> er det</w:t>
-        </w:r>
-      </w:ins>
+      <w:r>
+        <w:t xml:space="preserve"> er det</w:t>
+      </w:r>
       <w:r>
         <w:t xml:space="preserve"> ikke blevet unit testet, men</w:t>
       </w:r>
-      <w:ins w:id="42" w:author="Mette Grønbech" w:date="2016-05-15T16:24:00Z">
-        <w:r>
-          <w:t xml:space="preserve"> er</w:t>
-        </w:r>
-      </w:ins>
+      <w:r>
+        <w:t xml:space="preserve"> er</w:t>
+      </w:r>
       <w:r>
         <w:t xml:space="preserve"> i stedet</w:t>
       </w:r>
-      <w:ins w:id="43" w:author="Mette Grønbech" w:date="2016-05-15T16:24:00Z">
-        <w:r>
-          <w:t xml:space="preserve"> blevet</w:t>
-        </w:r>
-      </w:ins>
-      <w:r>
-        <w:t xml:space="preserve"> integrations</w:t>
-      </w:r>
-      <w:del w:id="44" w:author="Mette Grønbech" w:date="2016-05-12T14:14:00Z">
-        <w:r>
-          <w:delText xml:space="preserve"> </w:delText>
-        </w:r>
-      </w:del>
-      <w:r>
-        <w:t>testet med databasen.</w:t>
-      </w:r>
-      <w:r>
-        <w:t xml:space="preserve"> Udover at lave en separation </w:t>
-      </w:r>
-      <w:del w:id="45" w:author="Mette Grønbech" w:date="2016-05-15T16:24:00Z">
-        <w:r>
-          <w:delText>i</w:delText>
-        </w:r>
-      </w:del>
-      <w:r>
-        <w:t xml:space="preserve">mellem BLL og DAL giver </w:t>
-      </w:r>
-      <w:proofErr w:type="spellStart"/>
-      <w:r>
-        <w:t>repositoriet</w:t>
-      </w:r>
-      <w:proofErr w:type="spellEnd"/>
-      <w:r>
-        <w:t xml:space="preserve"> også den fordel</w:t>
-      </w:r>
-      <w:ins w:id="46" w:author="Mette Grønbech" w:date="2016-05-15T16:24:00Z">
-        <w:r>
-          <w:t>,</w:t>
-        </w:r>
-      </w:ins>
-      <w:r>
-        <w:t xml:space="preserve"> at den laver et abstraktions</w:t>
-      </w:r>
-      <w:del w:id="47" w:author="Mette Grønbech" w:date="2016-05-15T16:24:00Z">
-        <w:r>
-          <w:delText xml:space="preserve"> </w:delText>
-        </w:r>
-      </w:del>
-      <w:r>
-        <w:t xml:space="preserve">lag til databasen, hvor man på den måde </w:t>
-      </w:r>
-      <w:del w:id="48" w:author="Mette Grønbech" w:date="2016-05-12T14:14:00Z">
-        <w:r>
-          <w:delText xml:space="preserve">kunne </w:delText>
-        </w:r>
-      </w:del>
-      <w:ins w:id="49" w:author="Mette Grønbech" w:date="2016-05-12T14:14:00Z">
-        <w:r>
-          <w:t>k</w:t>
-        </w:r>
-        <w:r>
-          <w:t>an</w:t>
-        </w:r>
-        <w:r>
-          <w:t xml:space="preserve"> </w:t>
-        </w:r>
-      </w:ins>
-      <w:r>
-        <w:t>samle al</w:t>
-      </w:r>
-      <w:del w:id="50" w:author="Mette Grønbech" w:date="2016-05-15T16:25:00Z">
-        <w:r>
-          <w:delText>t</w:delText>
-        </w:r>
-      </w:del>
-      <w:r>
-        <w:t xml:space="preserve"> adgang ned til databasen</w:t>
-      </w:r>
-      <w:ins w:id="51" w:author="Mette Grønbech" w:date="2016-05-15T16:25:00Z">
-        <w:r>
-          <w:t>,</w:t>
-        </w:r>
-      </w:ins>
+      <w:r>
+        <w:t xml:space="preserve"> blevet</w:t>
+      </w:r>
+      <w:r>
+        <w:t xml:space="preserve"> integrationstestet med databasen.</w:t>
+      </w:r>
+      <w:r>
+        <w:t xml:space="preserve"> Udover at lave en separation mellem BLL og DAL giver repositoriet også den fordel</w:t>
+      </w:r>
+      <w:r>
+        <w:t>,</w:t>
+      </w:r>
+      <w:r>
+        <w:t xml:space="preserve"> at den laver et abstraktionslag til databasen, hvor man på den måde </w:t>
+      </w:r>
+      <w:r>
+        <w:t xml:space="preserve">kan </w:t>
+      </w:r>
+      <w:r>
+        <w:t>samle al adgang ned til databasen</w:t>
+      </w:r>
+      <w:r>
+        <w:t>,</w:t>
+      </w:r>
       <w:r>
         <w:t xml:space="preserve"> og derved undgå at samme kode </w:t>
       </w:r>
-      <w:del w:id="52" w:author="Mette Grønbech" w:date="2016-05-12T14:14:00Z">
-        <w:r>
-          <w:delText xml:space="preserve">skulle </w:delText>
-        </w:r>
-      </w:del>
-      <w:ins w:id="53" w:author="Mette Grønbech" w:date="2016-05-12T14:14:00Z">
-        <w:r>
-          <w:t>sk</w:t>
-        </w:r>
-        <w:r>
-          <w:t>al</w:t>
-        </w:r>
-        <w:r>
-          <w:t xml:space="preserve"> </w:t>
-        </w:r>
-      </w:ins>
+      <w:r>
+        <w:t xml:space="preserve">skal </w:t>
+      </w:r>
       <w:r>
         <w:t>skrives flere steder.</w:t>
       </w:r>
@@ -480,10 +222,10 @@
             <v:path o:extrusionok="f" gradientshapeok="t" o:connecttype="rect"/>
             <o:lock v:ext="edit" aspectratio="t"/>
           </v:shapetype>
-          <v:shape id="_x0000_i1025" type="#_x0000_t75" style="width:402pt;height:264.75pt" o:ole="">
+          <v:shape id="_x0000_i1025" type="#_x0000_t75" style="width:402.6pt;height:264.6pt" o:ole="">
             <v:imagedata r:id="rId7" o:title="" cropbottom="17895f" cropleft="38397f"/>
           </v:shape>
-          <o:OLEObject Type="Embed" ProgID="Visio.Drawing.15" ShapeID="_x0000_i1025" DrawAspect="Content" ObjectID="_1524834873" r:id="rId8"/>
+          <o:OLEObject Type="Embed" ProgID="Visio.Drawing.15" ShapeID="_x0000_i1025" DrawAspect="Content" ObjectID="_1524911777" r:id="rId8"/>
         </w:object>
       </w:r>
     </w:p>
@@ -491,38 +233,18 @@
       <w:pPr>
         <w:pStyle w:val="Caption"/>
       </w:pPr>
-      <w:bookmarkStart w:id="54" w:name="_Ref449952644"/>
+      <w:bookmarkStart w:id="0" w:name="_Ref449952644"/>
       <w:r>
         <w:t xml:space="preserve">Figur </w:t>
       </w:r>
-      <w:fldSimple w:instr=" SEQ Figur \* ARABIC ">
-        <w:r>
-          <w:rPr>
-            <w:noProof/>
-          </w:rPr>
-          <w:t>1</w:t>
-        </w:r>
-      </w:fldSimple>
-      <w:bookmarkEnd w:id="54"/>
-      <w:r>
-        <w:t>: Implementering af Repository pattern i Pristjek220.</w:t>
-      </w:r>
-    </w:p>
-    <w:p>
-      <w:r>
-        <w:t xml:space="preserve">På </w:t>
-      </w:r>
       <w:r>
         <w:fldChar w:fldCharType="begin"/>
       </w:r>
       <w:r>
-        <w:instrText xml:space="preserve"> REF _Ref449952644 \h </w:instrText>
+        <w:instrText xml:space="preserve"> SEQ Figur \* ARABIC </w:instrText>
       </w:r>
       <w:r>
         <w:fldChar w:fldCharType="separate"/>
-      </w:r>
-      <w:r>
-        <w:t xml:space="preserve">Figur </w:t>
       </w:r>
       <w:r>
         <w:rPr>
@@ -531,76 +253,67 @@
         <w:t>1</w:t>
       </w:r>
       <w:r>
+        <w:rPr>
+          <w:noProof/>
+        </w:rPr>
         <w:fldChar w:fldCharType="end"/>
       </w:r>
+      <w:bookmarkEnd w:id="0"/>
+      <w:r>
+        <w:t>: Implementering af Repository pattern i Pristjek220.</w:t>
+      </w:r>
+    </w:p>
+    <w:p>
+      <w:r>
+        <w:t xml:space="preserve">På </w:t>
+      </w:r>
+      <w:r>
+        <w:fldChar w:fldCharType="begin"/>
+      </w:r>
+      <w:r>
+        <w:instrText xml:space="preserve"> REF _Ref449952644 \h </w:instrText>
+      </w:r>
+      <w:r>
+        <w:fldChar w:fldCharType="separate"/>
+      </w:r>
+      <w:r>
+        <w:t xml:space="preserve">Figur </w:t>
+      </w:r>
+      <w:r>
+        <w:rPr>
+          <w:noProof/>
+        </w:rPr>
+        <w:t>1</w:t>
+      </w:r>
+      <w:r>
+        <w:fldChar w:fldCharType="end"/>
+      </w:r>
       <w:r>
         <w:t xml:space="preserve"> kan der ses</w:t>
       </w:r>
-      <w:ins w:id="55" w:author="Mette Grønbech" w:date="2016-05-15T16:25:00Z">
-        <w:r>
-          <w:t>,</w:t>
-        </w:r>
-      </w:ins>
-      <w:r>
-        <w:t xml:space="preserve"> hvordan Repository </w:t>
-      </w:r>
-      <w:proofErr w:type="spellStart"/>
-      <w:r>
-        <w:t>patter</w:t>
-      </w:r>
-      <w:del w:id="56" w:author="Mette Grønbech" w:date="2016-05-12T14:15:00Z">
-        <w:r>
-          <w:delText>e</w:delText>
-        </w:r>
-      </w:del>
-      <w:r>
-        <w:t>n</w:t>
-      </w:r>
-      <w:ins w:id="57" w:author="Mette Grønbech" w:date="2016-05-12T14:15:00Z">
-        <w:r>
-          <w:t>’</w:t>
-        </w:r>
-      </w:ins>
-      <w:r>
-        <w:t>et</w:t>
-      </w:r>
-      <w:proofErr w:type="spellEnd"/>
-      <w:r>
-        <w:t xml:space="preserve"> er blevet implementeret i </w:t>
-      </w:r>
-      <w:ins w:id="58" w:author="Mette Grønbech" w:date="2016-05-15T16:25:00Z">
-        <w:r>
-          <w:t>Pristjek220</w:t>
-        </w:r>
-      </w:ins>
-      <w:del w:id="59" w:author="Mette Grønbech" w:date="2016-05-15T16:26:00Z">
-        <w:r>
-          <w:delText>projektet</w:delText>
-        </w:r>
-      </w:del>
+      <w:r>
+        <w:t>,</w:t>
+      </w:r>
+      <w:r>
+        <w:t xml:space="preserve"> hvordan Repository pattern</w:t>
+      </w:r>
+      <w:r>
+        <w:t>’</w:t>
+      </w:r>
+      <w:r>
+        <w:t xml:space="preserve">et er blevet implementeret i </w:t>
+      </w:r>
+      <w:r>
+        <w:t>Pristjek220</w:t>
+      </w:r>
       <w:r>
         <w:t xml:space="preserve">. </w:t>
       </w:r>
-      <w:del w:id="60" w:author="Mette Grønbech" w:date="2016-05-15T16:26:00Z">
-        <w:r>
-          <w:delText>Hvor d</w:delText>
-        </w:r>
-      </w:del>
-      <w:ins w:id="61" w:author="Mette Grønbech" w:date="2016-05-15T16:26:00Z">
-        <w:r>
-          <w:t>D</w:t>
-        </w:r>
-      </w:ins>
-      <w:r>
-        <w:t xml:space="preserve">e forskellige </w:t>
-      </w:r>
-      <w:proofErr w:type="spellStart"/>
-      <w:r>
-        <w:t>repositories</w:t>
-      </w:r>
-      <w:proofErr w:type="spellEnd"/>
-      <w:r>
-        <w:t xml:space="preserve"> indeholder CRUD</w:t>
+      <w:r>
+        <w:t>D</w:t>
+      </w:r>
+      <w:r>
+        <w:t>e forskellige repositories indeholder CRUD</w:t>
       </w:r>
       <w:r>
         <w:rPr>
@@ -611,149 +324,71 @@
       <w:r>
         <w:t xml:space="preserve"> funktionerne</w:t>
       </w:r>
-      <w:ins w:id="62" w:author="Mette Grønbech" w:date="2016-05-15T16:26:00Z">
-        <w:r>
-          <w:t>,</w:t>
-        </w:r>
-      </w:ins>
+      <w:r>
+        <w:t>,</w:t>
+      </w:r>
       <w:r>
         <w:t xml:space="preserve"> for de</w:t>
       </w:r>
-      <w:ins w:id="63" w:author="Mette Grønbech" w:date="2016-05-15T16:26:00Z">
-        <w:r>
-          <w:t>n</w:t>
-        </w:r>
-      </w:ins>
-      <w:r>
-        <w:t xml:space="preserve"> tabel</w:t>
-      </w:r>
-      <w:del w:id="64" w:author="Mette Grønbech" w:date="2016-05-15T16:26:00Z">
-        <w:r>
-          <w:delText>er</w:delText>
-        </w:r>
-      </w:del>
-      <w:r>
-        <w:t xml:space="preserve"> de hører til</w:t>
-      </w:r>
-      <w:ins w:id="65" w:author="Mette Grønbech" w:date="2016-05-15T16:26:00Z">
-        <w:r>
-          <w:t>.</w:t>
-        </w:r>
-      </w:ins>
+      <w:r>
+        <w:t>n</w:t>
+      </w:r>
+      <w:r>
+        <w:t xml:space="preserve"> tabel de hører til</w:t>
+      </w:r>
+      <w:r>
+        <w:t>.</w:t>
+      </w:r>
+      <w:r>
+        <w:t xml:space="preserve"> ProductRepository indeholder </w:t>
+      </w:r>
+      <w:r>
+        <w:t xml:space="preserve">derved </w:t>
+      </w:r>
+      <w:r>
+        <w:t>funktionerne til Product tabellen i databasen. I Repository klassen</w:t>
+      </w:r>
+      <w:r>
+        <w:t>,</w:t>
+      </w:r>
+      <w:r>
+        <w:t xml:space="preserve"> som de specifikke repositories nedarver fra</w:t>
+      </w:r>
+      <w:r>
+        <w:t>,</w:t>
+      </w:r>
       <w:r>
         <w:t xml:space="preserve"> </w:t>
       </w:r>
-      <w:del w:id="66" w:author="Mette Grønbech" w:date="2016-05-15T16:26:00Z">
-        <w:r>
-          <w:delText xml:space="preserve">altså </w:delText>
-        </w:r>
-      </w:del>
-      <w:proofErr w:type="spellStart"/>
-      <w:r>
-        <w:t>ProductRepository</w:t>
-      </w:r>
-      <w:proofErr w:type="spellEnd"/>
-      <w:r>
-        <w:t xml:space="preserve"> indeholder </w:t>
-      </w:r>
-      <w:ins w:id="67" w:author="Mette Grønbech" w:date="2016-05-15T16:26:00Z">
-        <w:r>
-          <w:t xml:space="preserve">derved </w:t>
-        </w:r>
-      </w:ins>
-      <w:r>
-        <w:t>funktionerne til Product tabellen i databasen. I Repository klassen</w:t>
-      </w:r>
-      <w:ins w:id="68" w:author="Mette Grønbech" w:date="2016-05-15T16:27:00Z">
-        <w:r>
-          <w:t>,</w:t>
-        </w:r>
-      </w:ins>
-      <w:r>
-        <w:t xml:space="preserve"> som de specifikke </w:t>
-      </w:r>
-      <w:proofErr w:type="spellStart"/>
-      <w:r>
-        <w:t>repositories</w:t>
-      </w:r>
-      <w:proofErr w:type="spellEnd"/>
-      <w:r>
-        <w:t xml:space="preserve"> nedarver fra</w:t>
-      </w:r>
-      <w:ins w:id="69" w:author="Mette Grønbech" w:date="2016-05-15T16:27:00Z">
-        <w:r>
-          <w:t>,</w:t>
-        </w:r>
-      </w:ins>
-      <w:r>
-        <w:t xml:space="preserve"> </w:t>
-      </w:r>
-      <w:ins w:id="70" w:author="Mette Grønbech" w:date="2016-05-15T16:27:00Z">
-        <w:r>
-          <w:t>ligg</w:t>
-        </w:r>
-      </w:ins>
-      <w:r>
-        <w:t xml:space="preserve">er de generelle funktioner som </w:t>
-      </w:r>
-      <w:proofErr w:type="spellStart"/>
-      <w:r>
-        <w:t>Add</w:t>
-      </w:r>
-      <w:proofErr w:type="spellEnd"/>
-      <w:r>
-        <w:t xml:space="preserve"> og </w:t>
-      </w:r>
-      <w:proofErr w:type="spellStart"/>
-      <w:r>
-        <w:t>Remove</w:t>
-      </w:r>
-      <w:proofErr w:type="spellEnd"/>
-      <w:r>
-        <w:t xml:space="preserve"> for at undgå duplikeret kode. </w:t>
-      </w:r>
-      <w:commentRangeStart w:id="71"/>
-      <w:r>
-        <w:t xml:space="preserve">Unit of Work er lavet som et </w:t>
-      </w:r>
-      <w:proofErr w:type="spellStart"/>
-      <w:r>
-        <w:t>access</w:t>
-      </w:r>
-      <w:proofErr w:type="spellEnd"/>
-      <w:r>
-        <w:t xml:space="preserve"> point til </w:t>
-      </w:r>
-      <w:proofErr w:type="spellStart"/>
-      <w:r>
-        <w:t>repositoriesne</w:t>
-      </w:r>
-      <w:proofErr w:type="spellEnd"/>
-      <w:r>
-        <w:t xml:space="preserve"> fra </w:t>
-      </w:r>
-      <w:del w:id="72" w:author="Mette Grønbech" w:date="2016-05-12T14:17:00Z">
-        <w:r>
-          <w:delText>buisness logic layeret</w:delText>
-        </w:r>
-      </w:del>
-      <w:ins w:id="73" w:author="Mette Grønbech" w:date="2016-05-12T14:17:00Z">
-        <w:r>
-          <w:t>BLL</w:t>
-        </w:r>
-      </w:ins>
+      <w:r>
+        <w:t>ligg</w:t>
+      </w:r>
+      <w:r>
+        <w:t xml:space="preserve">er de generelle funktioner som Add og Remove for at undgå duplikeret kode. Unit of Work er lavet som et access point til repositoriesne fra </w:t>
+      </w:r>
+      <w:r>
+        <w:t>BLL</w:t>
+      </w:r>
       <w:r>
         <w:t>.</w:t>
       </w:r>
-      <w:commentRangeEnd w:id="71"/>
-      <w:r>
-        <w:rPr>
-          <w:rStyle w:val="CommentReference"/>
-        </w:rPr>
-        <w:commentReference w:id="71"/>
-      </w:r>
-      <w:bookmarkStart w:id="74" w:name="_GoBack"/>
-      <w:bookmarkEnd w:id="74"/>
+      <w:r>
+        <w:t xml:space="preserve"> Det samler alle repositoriesene i en klasse så administrationen og forbruger ikke skal have alle repositoriesene med når de oprettes. Derudover giver Unit Of Work også den fremtids</w:t>
+      </w:r>
+      <w:r>
+        <w:t>mulighed, at der kan implementeres</w:t>
+      </w:r>
+      <w:r>
+        <w:t xml:space="preserve"> funktioner hvor der kan tilføjes eller fjernes mange ting på én gang</w:t>
+      </w:r>
+      <w:r>
+        <w:t>, uden at gemme efter hver tilføjelse</w:t>
+      </w:r>
+      <w:bookmarkStart w:id="1" w:name="_GoBack"/>
+      <w:bookmarkEnd w:id="1"/>
+      <w:r>
+        <w:t>.</w:t>
+      </w:r>
     </w:p>
     <w:sectPr>
       <w:pgSz w:w="11906" w:h="16838"/>
@@ -763,33 +398,6 @@
     </w:sectPr>
   </w:body>
 </w:document>
-</file>
-
-<file path=word/comments.xml><?xml version="1.0" encoding="utf-8"?>
-<w:comments xmlns:wpc="http://schemas.microsoft.com/office/word/2010/wordprocessingCanvas" xmlns:mc="http://schemas.openxmlformats.org/markup-compatibility/2006" xmlns:o="urn:schemas-microsoft-com:office:office" xmlns:r="http://schemas.openxmlformats.org/officeDocument/2006/relationships" xmlns:m="http://schemas.openxmlformats.org/officeDocument/2006/math" xmlns:v="urn:schemas-microsoft-com:vml" xmlns:wp14="http://schemas.microsoft.com/office/word/2010/wordprocessingDrawing" xmlns:wp="http://schemas.openxmlformats.org/drawingml/2006/wordprocessingDrawing" xmlns:w10="urn:schemas-microsoft-com:office:word" xmlns:w="http://schemas.openxmlformats.org/wordprocessingml/2006/main" xmlns:w14="http://schemas.microsoft.com/office/word/2010/wordml" xmlns:w15="http://schemas.microsoft.com/office/word/2012/wordml" xmlns:wpg="http://schemas.microsoft.com/office/word/2010/wordprocessingGroup" xmlns:wpi="http://schemas.microsoft.com/office/word/2010/wordprocessingInk" xmlns:wne="http://schemas.microsoft.com/office/word/2006/wordml" xmlns:wps="http://schemas.microsoft.com/office/word/2010/wordprocessingShape" mc:Ignorable="w14 w15 wp14">
-  <w:comment w:id="71" w:author="Mette Grønbech" w:date="2016-05-15T16:27:00Z" w:initials="MG">
-    <w:p>
-      <w:pPr>
-        <w:pStyle w:val="CommentText"/>
-      </w:pPr>
-      <w:r>
-        <w:rPr>
-          <w:rStyle w:val="CommentReference"/>
-        </w:rPr>
-        <w:annotationRef/>
-      </w:r>
-      <w:r>
-        <w:t>Hvorfor? Mangler motivationen for hvorfor det er gjort</w:t>
-      </w:r>
-    </w:p>
-  </w:comment>
-</w:comments>
-</file>
-
-<file path=word/commentsExtended.xml><?xml version="1.0" encoding="utf-8"?>
-<w15:commentsEx xmlns:wpc="http://schemas.microsoft.com/office/word/2010/wordprocessingCanvas" xmlns:mc="http://schemas.openxmlformats.org/markup-compatibility/2006" xmlns:o="urn:schemas-microsoft-com:office:office" xmlns:r="http://schemas.openxmlformats.org/officeDocument/2006/relationships" xmlns:m="http://schemas.openxmlformats.org/officeDocument/2006/math" xmlns:v="urn:schemas-microsoft-com:vml" xmlns:wp14="http://schemas.microsoft.com/office/word/2010/wordprocessingDrawing" xmlns:wp="http://schemas.openxmlformats.org/drawingml/2006/wordprocessingDrawing" xmlns:w10="urn:schemas-microsoft-com:office:word" xmlns:w="http://schemas.openxmlformats.org/wordprocessingml/2006/main" xmlns:w14="http://schemas.microsoft.com/office/word/2010/wordml" xmlns:w15="http://schemas.microsoft.com/office/word/2012/wordml" xmlns:wpg="http://schemas.microsoft.com/office/word/2010/wordprocessingGroup" xmlns:wpi="http://schemas.microsoft.com/office/word/2010/wordprocessingInk" xmlns:wne="http://schemas.microsoft.com/office/word/2006/wordml" xmlns:wps="http://schemas.microsoft.com/office/word/2010/wordprocessingShape" mc:Ignorable="w14 w15 wp14">
-  <w15:commentEx w15:paraId="1F7CDAAD" w15:done="0"/>
-</w15:commentsEx>
 </file>
 
 <file path=word/endnotes.xml><?xml version="1.0" encoding="utf-8"?>
@@ -860,33 +468,11 @@
         <w:rPr>
           <w:lang w:val="en-GB"/>
         </w:rPr>
-        <w:t xml:space="preserve">Create, Read, Update </w:t>
-      </w:r>
-      <w:proofErr w:type="spellStart"/>
-      <w:r>
-        <w:rPr>
-          <w:lang w:val="en-GB"/>
-        </w:rPr>
-        <w:t>og</w:t>
-      </w:r>
-      <w:proofErr w:type="spellEnd"/>
-      <w:r>
-        <w:rPr>
-          <w:lang w:val="en-GB"/>
-        </w:rPr>
-        <w:t xml:space="preserve"> Delete</w:t>
+        <w:t>Create, Read, Update og Delete</w:t>
       </w:r>
     </w:p>
   </w:footnote>
 </w:footnotes>
-</file>
-
-<file path=word/people.xml><?xml version="1.0" encoding="utf-8"?>
-<w15:people xmlns:wpc="http://schemas.microsoft.com/office/word/2010/wordprocessingCanvas" xmlns:mc="http://schemas.openxmlformats.org/markup-compatibility/2006" xmlns:o="urn:schemas-microsoft-com:office:office" xmlns:r="http://schemas.openxmlformats.org/officeDocument/2006/relationships" xmlns:m="http://schemas.openxmlformats.org/officeDocument/2006/math" xmlns:v="urn:schemas-microsoft-com:vml" xmlns:wp14="http://schemas.microsoft.com/office/word/2010/wordprocessingDrawing" xmlns:wp="http://schemas.openxmlformats.org/drawingml/2006/wordprocessingDrawing" xmlns:w10="urn:schemas-microsoft-com:office:word" xmlns:w="http://schemas.openxmlformats.org/wordprocessingml/2006/main" xmlns:w14="http://schemas.microsoft.com/office/word/2010/wordml" xmlns:w15="http://schemas.microsoft.com/office/word/2012/wordml" xmlns:wpg="http://schemas.microsoft.com/office/word/2010/wordprocessingGroup" xmlns:wpi="http://schemas.microsoft.com/office/word/2010/wordprocessingInk" xmlns:wne="http://schemas.microsoft.com/office/word/2006/wordml" xmlns:wps="http://schemas.microsoft.com/office/word/2010/wordprocessingShape" mc:Ignorable="w14 w15 wp14">
-  <w15:person w15:author="Mette Grønbech">
-    <w15:presenceInfo w15:providerId="Windows Live" w15:userId="ab922a974fce90f5"/>
-  </w15:person>
-</w15:people>
 </file>
 
 <file path=word/styles.xml><?xml version="1.0" encoding="utf-8"?>
@@ -1769,7 +1355,7 @@
 </file>
 
 <file path=customXml/itemProps1.xml><?xml version="1.0" encoding="utf-8"?>
-<ds:datastoreItem xmlns:ds="http://schemas.openxmlformats.org/officeDocument/2006/customXml" ds:itemID="{C9FD27EC-709A-48CB-922A-B4D0A20C2D0F}">
+<ds:datastoreItem xmlns:ds="http://schemas.openxmlformats.org/officeDocument/2006/customXml" ds:itemID="{8332E70F-8C38-4BE1-8660-81158F067FB6}">
   <ds:schemaRefs>
     <ds:schemaRef ds:uri="http://schemas.openxmlformats.org/officeDocument/2006/bibliography"/>
   </ds:schemaRefs>

</xml_diff>